<commit_message>
inclusão das actions, services e model no planejamento tecnico
</commit_message>
<xml_diff>
--- a/doc/2 - Planejamento Técnico.docx
+++ b/doc/2 - Planejamento Técnico.docx
@@ -4,7 +4,7 @@
   <w:body>
     <w:p>
       <w:pPr>
-        <w:pStyle w:val="Title"/>
+        <w:pStyle w:val="Ttulododocumento"/>
         <w:spacing w:before="200" w:after="0"/>
         <w:rPr/>
       </w:pPr>
@@ -85,7 +85,7 @@
     </w:p>
     <w:p>
       <w:pPr>
-        <w:pStyle w:val="Heading1"/>
+        <w:pStyle w:val="Ttulo1"/>
         <w:spacing w:before="200" w:after="0"/>
         <w:rPr/>
       </w:pPr>
@@ -110,12 +110,384 @@
       </w:pPr>
       <w:r>
         <w:rPr/>
-        <w:t>- Liste seus controllers e actions (o mais rest possível)</w:t>
-      </w:r>
-    </w:p>
-    <w:p>
-      <w:pPr>
-        <w:pStyle w:val="Heading1"/>
+        <w:t xml:space="preserve">- </w:t>
+      </w:r>
+      <w:r>
+        <w:rPr/>
+        <w:t>Home/Index:</w:t>
+      </w:r>
+    </w:p>
+    <w:p>
+      <w:pPr>
+        <w:pStyle w:val="Normal"/>
+        <w:widowControl/>
+        <w:shd w:val="clear" w:fill="auto"/>
+        <w:spacing w:lineRule="auto" w:line="300" w:before="200" w:after="0"/>
+        <w:ind w:right="0" w:hanging="0"/>
+        <w:jc w:val="left"/>
+        <w:rPr/>
+      </w:pPr>
+      <w:r>
+        <w:rPr/>
+        <w:tab/>
+      </w:r>
+      <w:r>
+        <w:rPr/>
+        <w:t>Página inicial com o campo de pesquisa para listar as vagas</w:t>
+      </w:r>
+    </w:p>
+    <w:p>
+      <w:pPr>
+        <w:pStyle w:val="Normal"/>
+        <w:widowControl/>
+        <w:shd w:val="clear" w:fill="auto"/>
+        <w:spacing w:lineRule="auto" w:line="300" w:before="200" w:after="0"/>
+        <w:ind w:right="0" w:hanging="0"/>
+        <w:jc w:val="left"/>
+        <w:rPr/>
+      </w:pPr>
+      <w:r>
+        <w:rPr/>
+        <w:t xml:space="preserve">- </w:t>
+      </w:r>
+      <w:r>
+        <w:rPr/>
+        <w:t>Result/list</w:t>
+      </w:r>
+    </w:p>
+    <w:p>
+      <w:pPr>
+        <w:pStyle w:val="Normal"/>
+        <w:widowControl/>
+        <w:shd w:val="clear" w:fill="auto"/>
+        <w:spacing w:lineRule="auto" w:line="300" w:before="200" w:after="0"/>
+        <w:ind w:right="0" w:hanging="0"/>
+        <w:jc w:val="left"/>
+        <w:rPr/>
+      </w:pPr>
+      <w:r>
+        <w:rPr/>
+        <w:tab/>
+      </w:r>
+      <w:r>
+        <w:rPr/>
+        <w:t>Página com o resultado das pesquisa realizada de acordo com a página hoje. Essa página precisa</w:t>
+      </w:r>
+      <w:r>
+        <w:rPr>
+          <w:rFonts w:eastAsia="Proxima Nova" w:cs="Proxima Nova"/>
+          <w:color w:val="00000A"/>
+          <w:kern w:val="0"/>
+          <w:sz w:val="22"/>
+          <w:szCs w:val="22"/>
+          <w:lang w:val="en" w:eastAsia="zh-CN" w:bidi="hi-IN"/>
+        </w:rPr>
+        <w:t xml:space="preserve"> ser quebrada caso ocorra um retorno com mais de 15 itens.</w:t>
+      </w:r>
+    </w:p>
+    <w:p>
+      <w:pPr>
+        <w:pStyle w:val="Normal"/>
+        <w:widowControl/>
+        <w:shd w:val="clear" w:fill="auto"/>
+        <w:spacing w:lineRule="auto" w:line="300" w:before="200" w:after="0"/>
+        <w:ind w:right="0" w:hanging="0"/>
+        <w:jc w:val="left"/>
+        <w:rPr/>
+      </w:pPr>
+      <w:r>
+        <w:rPr>
+          <w:rFonts w:eastAsia="Proxima Nova" w:cs="Proxima Nova"/>
+          <w:color w:val="00000A"/>
+          <w:kern w:val="0"/>
+          <w:sz w:val="22"/>
+          <w:szCs w:val="22"/>
+          <w:lang w:val="en" w:eastAsia="zh-CN" w:bidi="hi-IN"/>
+        </w:rPr>
+        <w:t>- Job_</w:t>
+      </w:r>
+      <w:r>
+        <w:rPr/>
+        <w:t>deail/view</w:t>
+      </w:r>
+    </w:p>
+    <w:p>
+      <w:pPr>
+        <w:pStyle w:val="Normal"/>
+        <w:widowControl/>
+        <w:shd w:val="clear" w:fill="auto"/>
+        <w:spacing w:lineRule="auto" w:line="300" w:before="200" w:after="0"/>
+        <w:ind w:right="0" w:hanging="0"/>
+        <w:jc w:val="left"/>
+        <w:rPr/>
+      </w:pPr>
+      <w:r>
+        <w:rPr/>
+        <w:tab/>
+      </w:r>
+      <w:r>
+        <w:rPr/>
+        <w:t>Página com os detalhes da vaga e o link para ir direto ao anúncio original</w:t>
+      </w:r>
+    </w:p>
+    <w:p>
+      <w:pPr>
+        <w:pStyle w:val="Normal"/>
+        <w:widowControl/>
+        <w:shd w:val="clear" w:fill="auto"/>
+        <w:spacing w:lineRule="auto" w:line="300" w:before="200" w:after="0"/>
+        <w:ind w:right="0" w:hanging="0"/>
+        <w:jc w:val="left"/>
+        <w:rPr>
+          <w:color w:val="CE181E"/>
+        </w:rPr>
+      </w:pPr>
+      <w:r>
+        <w:rPr>
+          <w:color w:val="CE181E"/>
+        </w:rPr>
+        <w:t>Opcional:</w:t>
+      </w:r>
+    </w:p>
+    <w:p>
+      <w:pPr>
+        <w:pStyle w:val="Normal"/>
+        <w:widowControl/>
+        <w:shd w:val="clear" w:fill="auto"/>
+        <w:spacing w:lineRule="auto" w:line="300" w:before="200" w:after="0"/>
+        <w:ind w:right="0" w:hanging="0"/>
+        <w:jc w:val="left"/>
+        <w:rPr>
+          <w:color w:val="CE181E"/>
+        </w:rPr>
+      </w:pPr>
+      <w:r>
+        <w:rPr>
+          <w:color w:val="CE181E"/>
+        </w:rPr>
+        <w:t>- Talent</w:t>
+      </w:r>
+    </w:p>
+    <w:p>
+      <w:pPr>
+        <w:pStyle w:val="Normal"/>
+        <w:widowControl/>
+        <w:shd w:val="clear" w:fill="auto"/>
+        <w:spacing w:lineRule="auto" w:line="300" w:before="143" w:after="0"/>
+        <w:ind w:left="720" w:right="0" w:hanging="0"/>
+        <w:jc w:val="left"/>
+        <w:rPr>
+          <w:color w:val="CE181E"/>
+        </w:rPr>
+      </w:pPr>
+      <w:r>
+        <w:rPr>
+          <w:color w:val="CE181E"/>
+        </w:rPr>
+        <w:t>- Register (novo talento): Cadastrar novo talento</w:t>
+      </w:r>
+    </w:p>
+    <w:p>
+      <w:pPr>
+        <w:pStyle w:val="Normal"/>
+        <w:widowControl/>
+        <w:shd w:val="clear" w:fill="auto"/>
+        <w:spacing w:lineRule="auto" w:line="300" w:before="143" w:after="0"/>
+        <w:ind w:left="720" w:right="0" w:hanging="0"/>
+        <w:jc w:val="left"/>
+        <w:rPr>
+          <w:color w:val="CE181E"/>
+        </w:rPr>
+      </w:pPr>
+      <w:r>
+        <w:rPr>
+          <w:color w:val="CE181E"/>
+        </w:rPr>
+        <w:t>- Update: Alterar os dados de cadastro do talento</w:t>
+      </w:r>
+    </w:p>
+    <w:p>
+      <w:pPr>
+        <w:pStyle w:val="Normal"/>
+        <w:widowControl/>
+        <w:shd w:val="clear" w:fill="auto"/>
+        <w:spacing w:lineRule="auto" w:line="300" w:before="143" w:after="0"/>
+        <w:ind w:left="720" w:right="0" w:hanging="0"/>
+        <w:jc w:val="left"/>
+        <w:rPr>
+          <w:color w:val="CE181E"/>
+        </w:rPr>
+      </w:pPr>
+      <w:r>
+        <w:rPr>
+          <w:color w:val="CE181E"/>
+        </w:rPr>
+        <w:t>- Delete: Deletar o cadastro</w:t>
+      </w:r>
+    </w:p>
+    <w:p>
+      <w:pPr>
+        <w:pStyle w:val="Ttulo1"/>
+        <w:widowControl/>
+        <w:shd w:val="clear" w:fill="auto"/>
+        <w:spacing w:lineRule="auto" w:line="300" w:before="200" w:after="0"/>
+        <w:ind w:right="0" w:hanging="0"/>
+        <w:jc w:val="left"/>
+        <w:rPr>
+          <w:rFonts w:ascii="Proxima Nova" w:hAnsi="Proxima Nova" w:eastAsia="Proxima Nova" w:cs="Proxima Nova"/>
+          <w:color w:val="039BE5"/>
+          <w:kern w:val="0"/>
+          <w:sz w:val="36"/>
+          <w:szCs w:val="36"/>
+          <w:lang w:val="en" w:eastAsia="zh-CN" w:bidi="hi-IN"/>
+        </w:rPr>
+      </w:pPr>
+      <w:r>
+        <w:rPr>
+          <w:rFonts w:eastAsia="Proxima Nova" w:cs="Proxima Nova"/>
+          <w:color w:val="039BE5"/>
+          <w:kern w:val="0"/>
+          <w:sz w:val="36"/>
+          <w:szCs w:val="36"/>
+          <w:lang w:val="en" w:eastAsia="zh-CN" w:bidi="hi-IN"/>
+        </w:rPr>
+        <w:t xml:space="preserve">Criação dos </w:t>
+      </w:r>
+      <w:r>
+        <w:rPr>
+          <w:rFonts w:eastAsia="Proxima Nova" w:cs="Proxima Nova"/>
+          <w:color w:val="039BE5"/>
+          <w:kern w:val="0"/>
+          <w:sz w:val="36"/>
+          <w:szCs w:val="36"/>
+          <w:lang w:val="en" w:eastAsia="zh-CN" w:bidi="hi-IN"/>
+        </w:rPr>
+        <w:t>Serviços</w:t>
+      </w:r>
+    </w:p>
+    <w:p>
+      <w:pPr>
+        <w:pStyle w:val="Normal"/>
+        <w:widowControl/>
+        <w:shd w:val="clear" w:fill="auto"/>
+        <w:spacing w:lineRule="auto" w:line="300" w:before="200" w:after="0"/>
+        <w:ind w:right="0" w:hanging="0"/>
+        <w:jc w:val="left"/>
+        <w:rPr>
+          <w:rFonts w:ascii="Proxima Nova" w:hAnsi="Proxima Nova" w:eastAsia="Proxima Nova" w:cs="Proxima Nova"/>
+          <w:color w:val="00000A"/>
+          <w:kern w:val="0"/>
+          <w:sz w:val="22"/>
+          <w:szCs w:val="22"/>
+          <w:lang w:val="en" w:eastAsia="zh-CN" w:bidi="hi-IN"/>
+        </w:rPr>
+      </w:pPr>
+      <w:r>
+        <w:rPr>
+          <w:rFonts w:eastAsia="Proxima Nova" w:cs="Proxima Nova"/>
+          <w:color w:val="00000A"/>
+          <w:kern w:val="0"/>
+          <w:sz w:val="22"/>
+          <w:szCs w:val="22"/>
+          <w:lang w:val="en" w:eastAsia="zh-CN" w:bidi="hi-IN"/>
+        </w:rPr>
+        <w:t xml:space="preserve">- </w:t>
+      </w:r>
+      <w:r>
+        <w:rPr>
+          <w:rFonts w:eastAsia="Proxima Nova" w:cs="Proxima Nova"/>
+          <w:color w:val="00000A"/>
+          <w:kern w:val="0"/>
+          <w:sz w:val="22"/>
+          <w:szCs w:val="22"/>
+          <w:lang w:val="en" w:eastAsia="zh-CN" w:bidi="hi-IN"/>
+        </w:rPr>
+        <w:t>Scrap do site Catho</w:t>
+      </w:r>
+    </w:p>
+    <w:p>
+      <w:pPr>
+        <w:pStyle w:val="Normal"/>
+        <w:widowControl/>
+        <w:shd w:val="clear" w:fill="auto"/>
+        <w:spacing w:lineRule="auto" w:line="300" w:before="200" w:after="0"/>
+        <w:ind w:right="0" w:hanging="0"/>
+        <w:jc w:val="left"/>
+        <w:rPr>
+          <w:rFonts w:ascii="Proxima Nova" w:hAnsi="Proxima Nova" w:eastAsia="Proxima Nova" w:cs="Proxima Nova"/>
+          <w:color w:val="00000A"/>
+          <w:kern w:val="0"/>
+          <w:sz w:val="22"/>
+          <w:szCs w:val="22"/>
+          <w:lang w:val="en" w:eastAsia="zh-CN" w:bidi="hi-IN"/>
+        </w:rPr>
+      </w:pPr>
+      <w:r>
+        <w:rPr>
+          <w:rFonts w:eastAsia="Proxima Nova" w:cs="Proxima Nova"/>
+          <w:color w:val="00000A"/>
+          <w:kern w:val="0"/>
+          <w:sz w:val="22"/>
+          <w:szCs w:val="22"/>
+          <w:lang w:val="en" w:eastAsia="zh-CN" w:bidi="hi-IN"/>
+        </w:rPr>
+        <w:t xml:space="preserve">- </w:t>
+      </w:r>
+      <w:r>
+        <w:rPr>
+          <w:rFonts w:eastAsia="Proxima Nova" w:cs="Proxima Nova"/>
+          <w:color w:val="00000A"/>
+          <w:kern w:val="0"/>
+          <w:sz w:val="22"/>
+          <w:szCs w:val="22"/>
+          <w:lang w:val="en" w:eastAsia="zh-CN" w:bidi="hi-IN"/>
+        </w:rPr>
+        <w:t>Scrap do site Ruby Jobs Brazil</w:t>
+      </w:r>
+    </w:p>
+    <w:p>
+      <w:pPr>
+        <w:pStyle w:val="Normal"/>
+        <w:widowControl/>
+        <w:shd w:val="clear" w:fill="auto"/>
+        <w:spacing w:lineRule="auto" w:line="300" w:before="200" w:after="0"/>
+        <w:ind w:right="0" w:hanging="0"/>
+        <w:jc w:val="left"/>
+        <w:rPr>
+          <w:rFonts w:ascii="Proxima Nova" w:hAnsi="Proxima Nova" w:eastAsia="Proxima Nova" w:cs="Proxima Nova"/>
+          <w:color w:val="00000A"/>
+          <w:kern w:val="0"/>
+          <w:sz w:val="22"/>
+          <w:szCs w:val="22"/>
+          <w:lang w:val="en" w:eastAsia="zh-CN" w:bidi="hi-IN"/>
+        </w:rPr>
+      </w:pPr>
+      <w:r>
+        <w:rPr>
+          <w:rFonts w:eastAsia="Proxima Nova" w:cs="Proxima Nova"/>
+          <w:color w:val="00000A"/>
+          <w:kern w:val="0"/>
+          <w:sz w:val="22"/>
+          <w:szCs w:val="22"/>
+          <w:lang w:val="en" w:eastAsia="zh-CN" w:bidi="hi-IN"/>
+        </w:rPr>
+        <w:t xml:space="preserve">- </w:t>
+      </w:r>
+      <w:r>
+        <w:rPr>
+          <w:rFonts w:eastAsia="Proxima Nova" w:cs="Proxima Nova"/>
+          <w:color w:val="00000A"/>
+          <w:kern w:val="0"/>
+          <w:sz w:val="22"/>
+          <w:szCs w:val="22"/>
+          <w:lang w:val="en" w:eastAsia="zh-CN" w:bidi="hi-IN"/>
+        </w:rPr>
+        <w:t>Scrap do site Hipster.job</w:t>
+      </w:r>
+    </w:p>
+    <w:p>
+      <w:pPr>
+        <w:pStyle w:val="Ttulo1"/>
         <w:spacing w:before="200" w:after="0"/>
         <w:rPr/>
       </w:pPr>
@@ -123,7 +495,22 @@
       <w:bookmarkEnd w:id="2"/>
       <w:r>
         <w:rPr/>
-        <w:t>Criação dos Wireframes</w:t>
+        <w:t xml:space="preserve">Criação </w:t>
+      </w:r>
+      <w:r>
+        <w:rPr>
+          <w:rFonts w:eastAsia="Proxima Nova" w:cs="Proxima Nova"/>
+          <w:color w:val="039BE5"/>
+          <w:kern w:val="0"/>
+          <w:sz w:val="36"/>
+          <w:szCs w:val="36"/>
+          <w:lang w:val="en" w:eastAsia="zh-CN" w:bidi="hi-IN"/>
+        </w:rPr>
+        <w:t>dos Wir</w:t>
+      </w:r>
+      <w:r>
+        <w:rPr/>
+        <w:t>eframes</w:t>
       </w:r>
     </w:p>
     <w:p>
@@ -139,7 +526,7 @@
     </w:p>
     <w:p>
       <w:pPr>
-        <w:pStyle w:val="Heading1"/>
+        <w:pStyle w:val="Ttulo1"/>
         <w:spacing w:before="200" w:after="0"/>
         <w:rPr/>
       </w:pPr>
@@ -158,12 +545,156 @@
       </w:pPr>
       <w:r>
         <w:rPr/>
-        <w:t>- Crie o modelo do seu banco de dados</w:t>
-      </w:r>
-    </w:p>
-    <w:p>
-      <w:pPr>
-        <w:pStyle w:val="Heading1"/>
+        <w:drawing>
+          <wp:anchor behindDoc="0" distT="0" distB="0" distL="0" distR="0" simplePos="0" locked="0" layoutInCell="1" allowOverlap="1" relativeHeight="11">
+            <wp:simplePos x="0" y="0"/>
+            <wp:positionH relativeFrom="column">
+              <wp:align>center</wp:align>
+            </wp:positionH>
+            <wp:positionV relativeFrom="paragraph">
+              <wp:posOffset>635</wp:posOffset>
+            </wp:positionV>
+            <wp:extent cx="4829175" cy="4762500"/>
+            <wp:effectExtent l="0" t="0" r="0" b="0"/>
+            <wp:wrapSquare wrapText="largest"/>
+            <wp:docPr id="2" name="Figura1" descr=""/>
+            <wp:cNvGraphicFramePr>
+              <a:graphicFrameLocks xmlns:a="http://schemas.openxmlformats.org/drawingml/2006/main" noChangeAspect="1"/>
+            </wp:cNvGraphicFramePr>
+            <a:graphic xmlns:a="http://schemas.openxmlformats.org/drawingml/2006/main">
+              <a:graphicData uri="http://schemas.openxmlformats.org/drawingml/2006/picture">
+                <pic:pic xmlns:pic="http://schemas.openxmlformats.org/drawingml/2006/picture">
+                  <pic:nvPicPr>
+                    <pic:cNvPr id="2" name="Figura1" descr=""/>
+                    <pic:cNvPicPr>
+                      <a:picLocks noChangeAspect="1" noChangeArrowheads="1"/>
+                    </pic:cNvPicPr>
+                  </pic:nvPicPr>
+                  <pic:blipFill>
+                    <a:blip r:embed="rId3"/>
+                    <a:stretch>
+                      <a:fillRect/>
+                    </a:stretch>
+                  </pic:blipFill>
+                  <pic:spPr bwMode="auto">
+                    <a:xfrm>
+                      <a:off x="0" y="0"/>
+                      <a:ext cx="4829175" cy="4762500"/>
+                    </a:xfrm>
+                    <a:prstGeom prst="rect">
+                      <a:avLst/>
+                    </a:prstGeom>
+                  </pic:spPr>
+                </pic:pic>
+              </a:graphicData>
+            </a:graphic>
+          </wp:anchor>
+        </w:drawing>
+      </w:r>
+    </w:p>
+    <w:p>
+      <w:pPr>
+        <w:pStyle w:val="Ttulo1"/>
+        <w:spacing w:before="200" w:after="0"/>
+        <w:rPr/>
+      </w:pPr>
+      <w:r>
+        <w:rPr/>
+      </w:r>
+    </w:p>
+    <w:p>
+      <w:pPr>
+        <w:pStyle w:val="Ttulo1"/>
+        <w:spacing w:before="200" w:after="0"/>
+        <w:rPr/>
+      </w:pPr>
+      <w:r>
+        <w:rPr/>
+      </w:r>
+    </w:p>
+    <w:p>
+      <w:pPr>
+        <w:pStyle w:val="Ttulo1"/>
+        <w:spacing w:before="200" w:after="0"/>
+        <w:rPr/>
+      </w:pPr>
+      <w:r>
+        <w:rPr/>
+      </w:r>
+    </w:p>
+    <w:p>
+      <w:pPr>
+        <w:pStyle w:val="Ttulo1"/>
+        <w:spacing w:before="200" w:after="0"/>
+        <w:rPr/>
+      </w:pPr>
+      <w:r>
+        <w:rPr/>
+      </w:r>
+    </w:p>
+    <w:p>
+      <w:pPr>
+        <w:pStyle w:val="Ttulo1"/>
+        <w:spacing w:before="200" w:after="0"/>
+        <w:rPr/>
+      </w:pPr>
+      <w:r>
+        <w:rPr/>
+      </w:r>
+    </w:p>
+    <w:p>
+      <w:pPr>
+        <w:pStyle w:val="Ttulo1"/>
+        <w:spacing w:before="200" w:after="0"/>
+        <w:rPr/>
+      </w:pPr>
+      <w:r>
+        <w:rPr/>
+      </w:r>
+    </w:p>
+    <w:p>
+      <w:pPr>
+        <w:pStyle w:val="Ttulo1"/>
+        <w:spacing w:before="200" w:after="0"/>
+        <w:rPr/>
+      </w:pPr>
+      <w:r>
+        <w:rPr/>
+      </w:r>
+    </w:p>
+    <w:p>
+      <w:pPr>
+        <w:pStyle w:val="Ttulo1"/>
+        <w:spacing w:before="200" w:after="0"/>
+        <w:rPr/>
+      </w:pPr>
+      <w:r>
+        <w:rPr/>
+      </w:r>
+    </w:p>
+    <w:p>
+      <w:pPr>
+        <w:pStyle w:val="Ttulo1"/>
+        <w:spacing w:before="200" w:after="0"/>
+        <w:rPr/>
+      </w:pPr>
+      <w:r>
+        <w:rPr/>
+      </w:r>
+    </w:p>
+    <w:p>
+      <w:pPr>
+        <w:pStyle w:val="Ttulo1"/>
+        <w:spacing w:before="200" w:after="0"/>
+        <w:rPr/>
+      </w:pPr>
+      <w:r>
+        <w:rPr/>
+      </w:r>
+    </w:p>
+    <w:p>
+      <w:pPr>
+        <w:pStyle w:val="Ttulo1"/>
         <w:spacing w:before="200" w:after="0"/>
         <w:rPr/>
       </w:pPr>
@@ -501,10 +1032,10 @@
       </w:r>
     </w:p>
     <w:sectPr>
-      <w:headerReference w:type="default" r:id="rId3"/>
-      <w:headerReference w:type="first" r:id="rId4"/>
-      <w:footerReference w:type="default" r:id="rId5"/>
-      <w:footerReference w:type="first" r:id="rId6"/>
+      <w:headerReference w:type="default" r:id="rId4"/>
+      <w:headerReference w:type="first" r:id="rId5"/>
+      <w:footerReference w:type="default" r:id="rId6"/>
+      <w:footerReference w:type="first" r:id="rId7"/>
       <w:type w:val="nextPage"/>
       <w:pgSz w:w="12240" w:h="15840"/>
       <w:pgMar w:left="1440" w:right="1440" w:header="0" w:top="1440" w:footer="720" w:bottom="1440" w:gutter="0"/>
@@ -532,7 +1063,7 @@
       <w:rPr/>
       <w:fldChar w:fldCharType="begin"/>
       <w:drawing>
-        <wp:anchor behindDoc="1" distT="0" distB="0" distL="0" distR="0" simplePos="0" locked="0" layoutInCell="1" allowOverlap="1" relativeHeight="3">
+        <wp:anchor behindDoc="1" distT="0" distB="0" distL="0" distR="0" simplePos="0" locked="0" layoutInCell="1" allowOverlap="1" relativeHeight="4">
           <wp:simplePos x="0" y="0"/>
           <wp:positionH relativeFrom="margin">
             <wp:posOffset>-918845</wp:posOffset>
@@ -543,7 +1074,7 @@
           <wp:extent cx="7772400" cy="409575"/>
           <wp:effectExtent l="0" t="0" r="0" b="0"/>
           <wp:wrapTopAndBottom/>
-          <wp:docPr id="5" name="image6.png" descr="footer"/>
+          <wp:docPr id="6" name="image6.png" descr="footer"/>
           <wp:cNvGraphicFramePr>
             <a:graphicFrameLocks xmlns:a="http://schemas.openxmlformats.org/drawingml/2006/main" noChangeAspect="1"/>
           </wp:cNvGraphicFramePr>
@@ -551,7 +1082,7 @@
             <a:graphicData uri="http://schemas.openxmlformats.org/drawingml/2006/picture">
               <pic:pic xmlns:pic="http://schemas.openxmlformats.org/drawingml/2006/picture">
                 <pic:nvPicPr>
-                  <pic:cNvPr id="5" name="image6.png" descr="footer"/>
+                  <pic:cNvPr id="6" name="image6.png" descr="footer"/>
                   <pic:cNvPicPr>
                     <a:picLocks noChangeAspect="1" noChangeArrowheads="1"/>
                   </pic:cNvPicPr>
@@ -587,7 +1118,7 @@
     </w:r>
     <w:r>
       <w:rPr/>
-      <w:t>2</w:t>
+      <w:t>3</w:t>
     </w:r>
     <w:r>
       <w:rPr/>
@@ -622,7 +1153,7 @@
           <wp:extent cx="7772400" cy="409575"/>
           <wp:effectExtent l="0" t="0" r="0" b="0"/>
           <wp:wrapTopAndBottom/>
-          <wp:docPr id="6" name="image7.png" descr="footer"/>
+          <wp:docPr id="7" name="image7.png" descr="footer"/>
           <wp:cNvGraphicFramePr>
             <a:graphicFrameLocks xmlns:a="http://schemas.openxmlformats.org/drawingml/2006/main" noChangeAspect="1"/>
           </wp:cNvGraphicFramePr>
@@ -630,7 +1161,7 @@
             <a:graphicData uri="http://schemas.openxmlformats.org/drawingml/2006/picture">
               <pic:pic xmlns:pic="http://schemas.openxmlformats.org/drawingml/2006/picture">
                 <pic:nvPicPr>
-                  <pic:cNvPr id="6" name="image7.png" descr="footer"/>
+                  <pic:cNvPr id="7" name="image7.png" descr="footer"/>
                   <pic:cNvPicPr>
                     <a:picLocks noChangeAspect="1" noChangeArrowheads="1"/>
                   </pic:cNvPicPr>
@@ -688,7 +1219,7 @@
     <w:r>
       <w:rPr/>
       <w:drawing>
-        <wp:anchor behindDoc="1" distT="0" distB="0" distL="0" distR="0" simplePos="0" locked="0" layoutInCell="1" allowOverlap="1" relativeHeight="6">
+        <wp:anchor behindDoc="1" distT="0" distB="0" distL="0" distR="0" simplePos="0" locked="0" layoutInCell="1" allowOverlap="1" relativeHeight="8">
           <wp:simplePos x="0" y="0"/>
           <wp:positionH relativeFrom="margin">
             <wp:posOffset>-914400</wp:posOffset>
@@ -699,7 +1230,7 @@
           <wp:extent cx="7772400" cy="95250"/>
           <wp:effectExtent l="0" t="0" r="0" b="0"/>
           <wp:wrapTopAndBottom/>
-          <wp:docPr id="2" name="image9.png" descr="horizontal line"/>
+          <wp:docPr id="3" name="image9.png" descr="horizontal line"/>
           <wp:cNvGraphicFramePr>
             <a:graphicFrameLocks xmlns:a="http://schemas.openxmlformats.org/drawingml/2006/main" noChangeAspect="1"/>
           </wp:cNvGraphicFramePr>
@@ -707,7 +1238,7 @@
             <a:graphicData uri="http://schemas.openxmlformats.org/drawingml/2006/picture">
               <pic:pic xmlns:pic="http://schemas.openxmlformats.org/drawingml/2006/picture">
                 <pic:nvPicPr>
-                  <pic:cNvPr id="2" name="image9.png" descr="horizontal line"/>
+                  <pic:cNvPr id="3" name="image9.png" descr="horizontal line"/>
                   <pic:cNvPicPr>
                     <a:picLocks noChangeAspect="1" noChangeArrowheads="1"/>
                   </pic:cNvPicPr>
@@ -747,7 +1278,7 @@
         <wp:inline distT="0" distB="0" distL="0" distR="0">
           <wp:extent cx="447675" cy="57150"/>
           <wp:effectExtent l="0" t="0" r="0" b="0"/>
-          <wp:docPr id="3" name="image4.png" descr="short line"/>
+          <wp:docPr id="4" name="image4.png" descr="short line"/>
           <wp:cNvGraphicFramePr>
             <a:graphicFrameLocks xmlns:a="http://schemas.openxmlformats.org/drawingml/2006/main" noChangeAspect="1"/>
           </wp:cNvGraphicFramePr>
@@ -755,7 +1286,7 @@
             <a:graphicData uri="http://schemas.openxmlformats.org/drawingml/2006/picture">
               <pic:pic xmlns:pic="http://schemas.openxmlformats.org/drawingml/2006/picture">
                 <pic:nvPicPr>
-                  <pic:cNvPr id="3" name="image4.png" descr="short line"/>
+                  <pic:cNvPr id="4" name="image4.png" descr="short line"/>
                   <pic:cNvPicPr>
                     <a:picLocks noChangeAspect="1" noChangeArrowheads="1"/>
                   </pic:cNvPicPr>
@@ -797,7 +1328,7 @@
     <w:r>
       <w:rPr/>
       <w:drawing>
-        <wp:anchor behindDoc="1" distT="0" distB="0" distL="0" distR="0" simplePos="0" locked="0" layoutInCell="1" allowOverlap="1" relativeHeight="4">
+        <wp:anchor behindDoc="1" distT="0" distB="0" distL="0" distR="0" simplePos="0" locked="0" layoutInCell="1" allowOverlap="1" relativeHeight="5">
           <wp:simplePos x="0" y="0"/>
           <wp:positionH relativeFrom="margin">
             <wp:posOffset>-918845</wp:posOffset>
@@ -808,7 +1339,7 @@
           <wp:extent cx="7772400" cy="95250"/>
           <wp:effectExtent l="0" t="0" r="0" b="0"/>
           <wp:wrapTopAndBottom/>
-          <wp:docPr id="4" name="image5.png" descr="horizontal line"/>
+          <wp:docPr id="5" name="image5.png" descr="horizontal line"/>
           <wp:cNvGraphicFramePr>
             <a:graphicFrameLocks xmlns:a="http://schemas.openxmlformats.org/drawingml/2006/main" noChangeAspect="1"/>
           </wp:cNvGraphicFramePr>
@@ -816,7 +1347,7 @@
             <a:graphicData uri="http://schemas.openxmlformats.org/drawingml/2006/picture">
               <pic:pic xmlns:pic="http://schemas.openxmlformats.org/drawingml/2006/picture">
                 <pic:nvPicPr>
-                  <pic:cNvPr id="4" name="image5.png" descr="horizontal line"/>
+                  <pic:cNvPr id="5" name="image5.png" descr="horizontal line"/>
                   <pic:cNvPicPr>
                     <a:picLocks noChangeAspect="1" noChangeArrowheads="1"/>
                   </pic:cNvPicPr>
@@ -1127,15 +1658,18 @@
       <w:lang w:val="en" w:eastAsia="zh-CN" w:bidi="hi-IN"/>
     </w:rPr>
   </w:style>
-  <w:style w:type="paragraph" w:styleId="Heading1">
+  <w:style w:type="paragraph" w:styleId="Ttulo1">
     <w:name w:val="Heading 1"/>
+    <w:basedOn w:val="Normal"/>
     <w:next w:val="Normal"/>
     <w:qFormat/>
     <w:pPr>
       <w:keepNext w:val="true"/>
       <w:keepLines/>
       <w:widowControl w:val="false"/>
+      <w:bidi w:val="0"/>
       <w:spacing w:lineRule="auto" w:line="300" w:before="480" w:after="0"/>
+      <w:jc w:val="left"/>
     </w:pPr>
     <w:rPr>
       <w:rFonts w:ascii="Proxima Nova" w:hAnsi="Proxima Nova" w:eastAsia="Proxima Nova" w:cs="Proxima Nova"/>
@@ -1146,52 +1680,61 @@
       <w:lang w:val="en" w:eastAsia="zh-CN" w:bidi="hi-IN"/>
     </w:rPr>
   </w:style>
-  <w:style w:type="paragraph" w:styleId="Heading2">
+  <w:style w:type="paragraph" w:styleId="Ttulo2">
     <w:name w:val="Heading 2"/>
+    <w:basedOn w:val="Normal"/>
     <w:next w:val="Normal"/>
     <w:qFormat/>
     <w:pPr>
       <w:keepNext w:val="true"/>
       <w:keepLines/>
       <w:widowControl w:val="false"/>
+      <w:bidi w:val="0"/>
       <w:spacing w:lineRule="auto" w:line="300" w:before="200" w:after="0"/>
+      <w:jc w:val="left"/>
     </w:pPr>
     <w:rPr>
       <w:rFonts w:ascii="Proxima Nova" w:hAnsi="Proxima Nova" w:eastAsia="Proxima Nova" w:cs="Proxima Nova"/>
-      <w:color w:val="auto"/>
+      <w:color w:val="00000A"/>
       <w:kern w:val="0"/>
       <w:sz w:val="28"/>
       <w:szCs w:val="28"/>
       <w:lang w:val="en" w:eastAsia="zh-CN" w:bidi="hi-IN"/>
     </w:rPr>
   </w:style>
-  <w:style w:type="paragraph" w:styleId="Heading3">
+  <w:style w:type="paragraph" w:styleId="Ttulo3">
     <w:name w:val="Heading 3"/>
+    <w:basedOn w:val="Normal"/>
     <w:next w:val="Normal"/>
     <w:qFormat/>
     <w:pPr>
       <w:keepNext w:val="true"/>
       <w:keepLines/>
       <w:widowControl w:val="false"/>
+      <w:bidi w:val="0"/>
+      <w:jc w:val="left"/>
     </w:pPr>
     <w:rPr>
       <w:rFonts w:ascii="Proxima Nova" w:hAnsi="Proxima Nova" w:eastAsia="Proxima Nova" w:cs="Proxima Nova"/>
-      <w:color w:val="auto"/>
+      <w:color w:val="00000A"/>
       <w:kern w:val="0"/>
       <w:sz w:val="24"/>
       <w:szCs w:val="24"/>
       <w:lang w:val="en" w:eastAsia="zh-CN" w:bidi="hi-IN"/>
     </w:rPr>
   </w:style>
-  <w:style w:type="paragraph" w:styleId="Heading4">
+  <w:style w:type="paragraph" w:styleId="Ttulo4">
     <w:name w:val="Heading 4"/>
+    <w:basedOn w:val="Normal"/>
     <w:next w:val="Normal"/>
     <w:qFormat/>
     <w:pPr>
       <w:keepNext w:val="true"/>
       <w:keepLines/>
       <w:widowControl w:val="false"/>
+      <w:bidi w:val="0"/>
       <w:spacing w:lineRule="auto" w:line="240" w:before="160" w:after="0"/>
+      <w:jc w:val="left"/>
     </w:pPr>
     <w:rPr>
       <w:rFonts w:ascii="Trebuchet MS" w:hAnsi="Trebuchet MS" w:eastAsia="Trebuchet MS" w:cs="Trebuchet MS"/>
@@ -1203,15 +1746,18 @@
       <w:lang w:val="en" w:eastAsia="zh-CN" w:bidi="hi-IN"/>
     </w:rPr>
   </w:style>
-  <w:style w:type="paragraph" w:styleId="Heading5">
+  <w:style w:type="paragraph" w:styleId="Ttulo5">
     <w:name w:val="Heading 5"/>
+    <w:basedOn w:val="Normal"/>
     <w:next w:val="Normal"/>
     <w:qFormat/>
     <w:pPr>
       <w:keepNext w:val="true"/>
       <w:keepLines/>
       <w:widowControl w:val="false"/>
+      <w:bidi w:val="0"/>
       <w:spacing w:lineRule="auto" w:line="240" w:before="160" w:after="0"/>
+      <w:jc w:val="left"/>
     </w:pPr>
     <w:rPr>
       <w:rFonts w:ascii="Trebuchet MS" w:hAnsi="Trebuchet MS" w:eastAsia="Trebuchet MS" w:cs="Trebuchet MS"/>
@@ -1222,15 +1768,18 @@
       <w:lang w:val="en" w:eastAsia="zh-CN" w:bidi="hi-IN"/>
     </w:rPr>
   </w:style>
-  <w:style w:type="paragraph" w:styleId="Heading6">
+  <w:style w:type="paragraph" w:styleId="Ttulo6">
     <w:name w:val="Heading 6"/>
+    <w:basedOn w:val="Normal"/>
     <w:next w:val="Normal"/>
     <w:qFormat/>
     <w:pPr>
       <w:keepNext w:val="true"/>
       <w:keepLines/>
       <w:widowControl w:val="false"/>
+      <w:bidi w:val="0"/>
       <w:spacing w:lineRule="auto" w:line="240" w:before="160" w:after="0"/>
+      <w:jc w:val="left"/>
     </w:pPr>
     <w:rPr>
       <w:rFonts w:ascii="Trebuchet MS" w:hAnsi="Trebuchet MS" w:eastAsia="Trebuchet MS" w:cs="Trebuchet MS"/>
@@ -1312,10 +1861,73 @@
       <w:rFonts w:cs="OpenSymbol"/>
     </w:rPr>
   </w:style>
-  <w:style w:type="paragraph" w:styleId="Heading">
-    <w:name w:val="Heading"/>
+  <w:style w:type="character" w:styleId="ListLabel10">
+    <w:name w:val="ListLabel 10"/>
+    <w:qFormat/>
+    <w:rPr>
+      <w:rFonts w:cs="OpenSymbol"/>
+    </w:rPr>
+  </w:style>
+  <w:style w:type="character" w:styleId="ListLabel11">
+    <w:name w:val="ListLabel 11"/>
+    <w:qFormat/>
+    <w:rPr>
+      <w:rFonts w:cs="OpenSymbol"/>
+    </w:rPr>
+  </w:style>
+  <w:style w:type="character" w:styleId="ListLabel12">
+    <w:name w:val="ListLabel 12"/>
+    <w:qFormat/>
+    <w:rPr>
+      <w:rFonts w:cs="OpenSymbol"/>
+    </w:rPr>
+  </w:style>
+  <w:style w:type="character" w:styleId="ListLabel13">
+    <w:name w:val="ListLabel 13"/>
+    <w:qFormat/>
+    <w:rPr>
+      <w:rFonts w:cs="OpenSymbol"/>
+    </w:rPr>
+  </w:style>
+  <w:style w:type="character" w:styleId="ListLabel14">
+    <w:name w:val="ListLabel 14"/>
+    <w:qFormat/>
+    <w:rPr>
+      <w:rFonts w:cs="OpenSymbol"/>
+    </w:rPr>
+  </w:style>
+  <w:style w:type="character" w:styleId="ListLabel15">
+    <w:name w:val="ListLabel 15"/>
+    <w:qFormat/>
+    <w:rPr>
+      <w:rFonts w:cs="OpenSymbol"/>
+    </w:rPr>
+  </w:style>
+  <w:style w:type="character" w:styleId="ListLabel16">
+    <w:name w:val="ListLabel 16"/>
+    <w:qFormat/>
+    <w:rPr>
+      <w:rFonts w:cs="OpenSymbol"/>
+    </w:rPr>
+  </w:style>
+  <w:style w:type="character" w:styleId="ListLabel17">
+    <w:name w:val="ListLabel 17"/>
+    <w:qFormat/>
+    <w:rPr>
+      <w:rFonts w:cs="OpenSymbol"/>
+    </w:rPr>
+  </w:style>
+  <w:style w:type="character" w:styleId="ListLabel18">
+    <w:name w:val="ListLabel 18"/>
+    <w:qFormat/>
+    <w:rPr>
+      <w:rFonts w:cs="OpenSymbol"/>
+    </w:rPr>
+  </w:style>
+  <w:style w:type="paragraph" w:styleId="Ttulo">
+    <w:name w:val="Título"/>
     <w:basedOn w:val="Normal"/>
-    <w:next w:val="TextBody"/>
+    <w:next w:val="Corpodetexto"/>
     <w:qFormat/>
     <w:pPr>
       <w:keepNext w:val="true"/>
@@ -1327,7 +1939,7 @@
       <w:szCs w:val="28"/>
     </w:rPr>
   </w:style>
-  <w:style w:type="paragraph" w:styleId="TextBody">
+  <w:style w:type="paragraph" w:styleId="Corpodetexto">
     <w:name w:val="Body Text"/>
     <w:basedOn w:val="Normal"/>
     <w:pPr>
@@ -1335,15 +1947,15 @@
     </w:pPr>
     <w:rPr/>
   </w:style>
-  <w:style w:type="paragraph" w:styleId="List">
+  <w:style w:type="paragraph" w:styleId="Lista">
     <w:name w:val="List"/>
-    <w:basedOn w:val="TextBody"/>
+    <w:basedOn w:val="Corpodetexto"/>
     <w:pPr/>
     <w:rPr>
       <w:rFonts w:cs="Lohit Devanagari"/>
     </w:rPr>
   </w:style>
-  <w:style w:type="paragraph" w:styleId="Caption">
+  <w:style w:type="paragraph" w:styleId="Legenda">
     <w:name w:val="Caption"/>
     <w:basedOn w:val="Normal"/>
     <w:qFormat/>
@@ -1359,8 +1971,8 @@
       <w:szCs w:val="24"/>
     </w:rPr>
   </w:style>
-  <w:style w:type="paragraph" w:styleId="Index">
-    <w:name w:val="Index"/>
+  <w:style w:type="paragraph" w:styleId="Ndice">
+    <w:name w:val="Índice"/>
     <w:basedOn w:val="Normal"/>
     <w:qFormat/>
     <w:pPr>
@@ -1387,7 +1999,7 @@
       <w:lang w:val="en" w:eastAsia="zh-CN" w:bidi="hi-IN"/>
     </w:rPr>
   </w:style>
-  <w:style w:type="paragraph" w:styleId="Title">
+  <w:style w:type="paragraph" w:styleId="Ttulododocumento">
     <w:name w:val="Title"/>
     <w:basedOn w:val="LOnormal"/>
     <w:next w:val="Normal"/>
@@ -1405,7 +2017,7 @@
       <w:szCs w:val="60"/>
     </w:rPr>
   </w:style>
-  <w:style w:type="paragraph" w:styleId="Subtitle">
+  <w:style w:type="paragraph" w:styleId="Subttulo">
     <w:name w:val="Subtitle"/>
     <w:basedOn w:val="LOnormal"/>
     <w:next w:val="Normal"/>
@@ -1421,13 +2033,13 @@
       <w:szCs w:val="24"/>
     </w:rPr>
   </w:style>
-  <w:style w:type="paragraph" w:styleId="Header">
+  <w:style w:type="paragraph" w:styleId="Cabealho">
     <w:name w:val="Header"/>
     <w:basedOn w:val="Normal"/>
     <w:pPr/>
     <w:rPr/>
   </w:style>
-  <w:style w:type="paragraph" w:styleId="Footer">
+  <w:style w:type="paragraph" w:styleId="Rodap">
     <w:name w:val="Footer"/>
     <w:basedOn w:val="Normal"/>
     <w:pPr/>

</xml_diff>